<commit_message>
succesfully runs on fc1 (non-openAI) if you give it the right csv data input! report for FC1 has exported.
</commit_message>
<xml_diff>
--- a/air_handling_unit_fdd/final_report/MZVAV_1_fc1_report.docx
+++ b/air_handling_unit_fdd/final_report/MZVAV_1_fc1_report.docx
@@ -12,11 +12,7 @@
     </w:p>
     <w:p>
       <w:r>
-        <w:rPr>
-          <w:b/>
-          <w:sz w:val="28"/>
-        </w:rPr>
-        <w:t>Duct static pressure too low with fan at full speed.</w:t>
+        <w:t>Fault condition one of ASHRAE Guideline 36 is related to flagging poor performance of a AHU variable supply fan attempting to control to a duct pressure setpoint. Fault condition equation as defined by ASHRAE:</w:t>
       </w:r>
     </w:p>
     <w:p>
@@ -57,38 +53,6 @@
     </w:p>
     <w:p>
       <w:pPr>
-        <w:pStyle w:val="ListBullet"/>
-      </w:pPr>
-      <w:r>
-        <w:t>DSP: Duct Static Pressure</w:t>
-      </w:r>
-    </w:p>
-    <w:p>
-      <w:pPr>
-        <w:pStyle w:val="ListBullet"/>
-      </w:pPr>
-      <w:r>
-        <w:t>DPSP: Duct Static Pressure Setpoint</w:t>
-      </w:r>
-    </w:p>
-    <w:p>
-      <w:pPr>
-        <w:pStyle w:val="ListBullet"/>
-      </w:pPr>
-      <w:r>
-        <w:t>VFDSPD: VFD Speed Reference in Percent</w:t>
-      </w:r>
-    </w:p>
-    <w:p>
-      <w:pPr>
-        <w:pStyle w:val="ListBullet"/>
-      </w:pPr>
-      <w:r>
-        <w:t>eVFDSPD: VFD Speed Reference Error Threshold</w:t>
-      </w:r>
-    </w:p>
-    <w:p>
-      <w:pPr>
         <w:pStyle w:val="Heading2"/>
       </w:pPr>
       <w:r>
@@ -99,7 +63,7 @@
       <w:r>
         <w:drawing>
           <wp:inline xmlns:a="http://schemas.openxmlformats.org/drawingml/2006/main" xmlns:pic="http://schemas.openxmlformats.org/drawingml/2006/picture">
-            <wp:extent cx="5486400" cy="1755648"/>
+            <wp:extent cx="5486400" cy="2286000"/>
             <wp:docPr id="2" name="Picture 2"/>
             <wp:cNvGraphicFramePr>
               <a:graphicFrameLocks noChangeAspect="1"/>
@@ -120,7 +84,7 @@
                   <pic:spPr>
                     <a:xfrm>
                       <a:off x="0" y="0"/>
-                      <a:ext cx="5486400" cy="1755648"/>
+                      <a:ext cx="5486400" cy="2286000"/>
                     </a:xfrm>
                     <a:prstGeom prst="rect"/>
                   </pic:spPr>
@@ -144,7 +108,7 @@
         <w:pStyle w:val="ListBullet"/>
       </w:pPr>
       <w:r>
-        <w:t>Total time in days calculated in dataset: 322.0</w:t>
+        <w:t>Total time in days calculated in dataset: 10.0</w:t>
       </w:r>
     </w:p>
     <w:p>
@@ -152,7 +116,7 @@
         <w:pStyle w:val="ListBullet"/>
       </w:pPr>
       <w:r>
-        <w:t>Total time in hours calculated in dataset: 7727.983333333334</w:t>
+        <w:t>Total time in hours calculated in dataset: 239.91666666666666</w:t>
       </w:r>
     </w:p>
     <w:p>
@@ -160,7 +124,7 @@
         <w:pStyle w:val="ListBullet"/>
       </w:pPr>
       <w:r>
-        <w:t>Total time in hours for when fault flag is True: 0.0</w:t>
+        <w:t>Total time in hours for when fault flag is True: 35.916666666666664</w:t>
       </w:r>
     </w:p>
     <w:p>
@@ -168,7 +132,7 @@
         <w:pStyle w:val="ListBullet"/>
       </w:pPr>
       <w:r>
-        <w:t>Percent of time in the dataset when the fault flag is True: 0.0%</w:t>
+        <w:t>Percent of time in the dataset when the fault flag is True: 13.61%</w:t>
       </w:r>
     </w:p>
     <w:p>
@@ -176,7 +140,7 @@
         <w:pStyle w:val="ListBullet"/>
       </w:pPr>
       <w:r>
-        <w:t>Percent of time in the dataset when the fault flag is False: 100.0%</w:t>
+        <w:t>Percent of time in the dataset when the fault flag is False: 86.39%</w:t>
       </w:r>
     </w:p>
     <w:p>
@@ -184,7 +148,52 @@
         <w:pStyle w:val="ListBullet"/>
       </w:pPr>
       <w:r>
-        <w:t>Calculated motor runtime in hours based off of VFD signal &gt; zero: 3040.22</w:t>
+        <w:t>Calculated motor runtime in hours based off of VFD signal &gt; zero: 38.5</w:t>
+      </w:r>
+    </w:p>
+    <w:p/>
+    <w:p>
+      <w:pPr>
+        <w:pStyle w:val="Heading2"/>
+      </w:pPr>
+      <w:r>
+        <w:t>Time-of-day Histogram Plots</w:t>
+      </w:r>
+    </w:p>
+    <w:p>
+      <w:r>
+        <w:drawing>
+          <wp:inline xmlns:a="http://schemas.openxmlformats.org/drawingml/2006/main" xmlns:pic="http://schemas.openxmlformats.org/drawingml/2006/picture">
+            <wp:extent cx="5486400" cy="2286000"/>
+            <wp:docPr id="3" name="Picture 3"/>
+            <wp:cNvGraphicFramePr>
+              <a:graphicFrameLocks noChangeAspect="1"/>
+            </wp:cNvGraphicFramePr>
+            <a:graphic>
+              <a:graphicData uri="http://schemas.openxmlformats.org/drawingml/2006/picture">
+                <pic:pic>
+                  <pic:nvPicPr>
+                    <pic:cNvPr id="0" name="image.png"/>
+                    <pic:cNvPicPr/>
+                  </pic:nvPicPr>
+                  <pic:blipFill>
+                    <a:blip r:embed="rId11"/>
+                    <a:stretch>
+                      <a:fillRect/>
+                    </a:stretch>
+                  </pic:blipFill>
+                  <pic:spPr>
+                    <a:xfrm>
+                      <a:off x="0" y="0"/>
+                      <a:ext cx="5486400" cy="2286000"/>
+                    </a:xfrm>
+                    <a:prstGeom prst="rect"/>
+                  </pic:spPr>
+                </pic:pic>
+              </a:graphicData>
+            </a:graphic>
+          </wp:inline>
+        </w:drawing>
       </w:r>
     </w:p>
     <w:p>
@@ -192,7 +201,7 @@
         <w:pStyle w:val="ListBullet"/>
       </w:pPr>
       <w:r>
-        <w:t>No faults were found in this given dataset.</w:t>
+        <w:t>Average duct system pressure for when in fault condition (fan VFD speed &gt; 95%): 68.91"WC</w:t>
       </w:r>
     </w:p>
     <w:p>
@@ -216,21 +225,21 @@
         <w:pStyle w:val="ListBullet"/>
       </w:pPr>
       <w:r>
-        <w:t>count    182413.000000</w:t>
+        <w:t>count    402.0</w:t>
         <w:br/>
-        <w:t>mean          0.716670</w:t>
+        <w:t>mean       1.0</w:t>
         <w:br/>
-        <w:t>std           0.129755</w:t>
+        <w:t>std        0.0</w:t>
         <w:br/>
-        <w:t>min           0.620000</w:t>
+        <w:t>min        1.0</w:t>
         <w:br/>
-        <w:t>25%           0.640000</w:t>
+        <w:t>25%        1.0</w:t>
         <w:br/>
-        <w:t>50%           0.650000</w:t>
+        <w:t>50%        1.0</w:t>
         <w:br/>
-        <w:t>75%           0.710000</w:t>
+        <w:t>75%        1.0</w:t>
         <w:br/>
-        <w:t>max           1.000000</w:t>
+        <w:t>max        1.0</w:t>
         <w:br/>
         <w:t>Name: AHU: Supply Air Fan Speed Control Signal, dtype: float64</w:t>
       </w:r>
@@ -248,21 +257,21 @@
         <w:pStyle w:val="ListBullet"/>
       </w:pPr>
       <w:r>
-        <w:t>count    182413.000000</w:t>
+        <w:t>count    402.000000</w:t>
         <w:br/>
-        <w:t>mean          0.051622</w:t>
+        <w:t>mean      69.523632</w:t>
         <w:br/>
-        <w:t>std           0.026240</w:t>
+        <w:t>std        3.598575</w:t>
         <w:br/>
-        <w:t>min          -0.010000</w:t>
+        <w:t>min       61.700001</w:t>
         <w:br/>
-        <w:t>25%           0.040000</w:t>
+        <w:t>25%       65.900002</w:t>
         <w:br/>
-        <w:t>50%           0.040000</w:t>
+        <w:t>50%       70.300003</w:t>
         <w:br/>
-        <w:t>75%           0.040000</w:t>
+        <w:t>75%       71.900002</w:t>
         <w:br/>
-        <w:t>max           0.120000</w:t>
+        <w:t>max       77.800003</w:t>
         <w:br/>
         <w:t>Name: AHU: Supply Air Duct Static Pressure, dtype: float64</w:t>
       </w:r>
@@ -280,21 +289,21 @@
         <w:pStyle w:val="ListBullet"/>
       </w:pPr>
       <w:r>
-        <w:t>count    1.824130e+05</w:t>
+        <w:t>count    402.0</w:t>
         <w:br/>
-        <w:t>mean     4.000000e-02</w:t>
+        <w:t>mean      75.0</w:t>
         <w:br/>
-        <w:t>std      1.387783e-17</w:t>
+        <w:t>std        0.0</w:t>
         <w:br/>
-        <w:t>min      4.000000e-02</w:t>
+        <w:t>min       75.0</w:t>
         <w:br/>
-        <w:t>25%      4.000000e-02</w:t>
+        <w:t>25%       75.0</w:t>
         <w:br/>
-        <w:t>50%      4.000000e-02</w:t>
+        <w:t>50%       75.0</w:t>
         <w:br/>
-        <w:t>75%      4.000000e-02</w:t>
+        <w:t>75%       75.0</w:t>
         <w:br/>
-        <w:t>max      4.000000e-02</w:t>
+        <w:t>max       75.0</w:t>
         <w:br/>
         <w:t>Name: AHU: Supply Air Duct Static Pressure Set Point, dtype: float64</w:t>
       </w:r>
@@ -312,13 +321,15 @@
         <w:pStyle w:val="ListBullet"/>
       </w:pPr>
       <w:r>
-        <w:t xml:space="preserve">an AI-powered HVAC specialist, I have analyzed the data provided on the air handling unit (AHU) supply fan and duct static pressure. The AHU operates by controlling the speed of the supply fan to maintain a set duct static pressure. The dataset shows that the AHU has been operating for a total of 322 days, with a total of 7727.98 hours of data. The fault detection dataset shows that the fault occurs when the fan is running near 100 percent speed and the duct static pressure in the duct system is not meeting setpoint. </w:t>
-        <w:br/>
-        <w:br/>
-        <w:t>The summary statistics of the fan speed in percent data show that the fan speed ranges from 62% to 100%, with an average of 71.67%. The summary statistics of the duct static pressure in engineering units show that the duct static pressure ranges from -0.01 to 0.12, with an average of 0.05. The summary statistics of the duct static pressure setpoint in engineering units show that the setpoint is constant at 0.04.</w:t>
-        <w:br/>
-        <w:br/>
-        <w:t>Based on the data, if the faults are high, it may indicate that the AHU has mechanical issues and is not meeting the duct static pressure setpoint. On the other hand, if the faults are low, it suggests that the AHU is operating fine and meeting the duct static pressure requirements. If the total hours of operation are approximately equal to the hours of motor runtime, it may be recommended to schedule the AHU fan to save electrical energy consumption. Additionally, if the duct static setpoint is not changing, it may be recommended to reset the duct static pressure to save electrical energy from the fan motor consumption. Overall, analyzing the data allows us to identify usage patterns in how the AHU operates over time and any potential mechanical issues.</w:t>
+        <w:t>The percent True metric that represents the amount of time for when the fault flag is True is high indicating the fan is running at high speeds and appearing to not generate good duct static pressure</w:t>
+      </w:r>
+    </w:p>
+    <w:p>
+      <w:pPr>
+        <w:pStyle w:val="ListBullet"/>
+      </w:pPr>
+      <w:r>
+        <w:t xml:space="preserve">No duct static pressure setpoint reset detected consider implementing a reset strategy to save AHU fan energy </w:t>
       </w:r>
     </w:p>
     <w:p>
@@ -326,7 +337,7 @@
         <w:rPr>
           <w:rStyle w:val="Emphasis"/>
         </w:rPr>
-        <w:t>Report generated: Wed Jun 21 13:59:51 2023</w:t>
+        <w:t>Report generated: Sun Jan  7 11:42:49 2024</w:t>
       </w:r>
     </w:p>
     <w:sectPr>

</xml_diff>

<commit_message>
dropping the open AI experiment of LLM insights on data. Will add a tag if its worth exploring in future.
</commit_message>
<xml_diff>
--- a/air_handling_unit_fdd/final_report/MZVAV_1_fc1_report.docx
+++ b/air_handling_unit_fdd/final_report/MZVAV_1_fc1_report.docx
@@ -7,19 +7,19 @@
         <w:pStyle w:val="Title"/>
       </w:pPr>
       <w:r>
-        <w:t>Fault Condition One Report</w:t>
+        <w:t>Fault Condition Four Report</w:t>
       </w:r>
     </w:p>
     <w:p>
       <w:r>
-        <w:t>Fault condition one of ASHRAE Guideline 36 is related to flagging poor performance of a AHU variable supply fan attempting to control to a duct pressure setpoint. Fault condition equation as defined by ASHRAE:</w:t>
+        <w:t>Fault condition four of ASHRAE Guideline 36 is related to flagging AHU control programming that is hunting between heating, economizing, economizing plus mechanical cooling, and mechanical cooling operating states. This fault diagnostic does NOT flag simultaneous heating and cooling, just excessive cycling between the states or operating modes the AHU maybe going in and out of. Fault condition four equation as defined by ASHRAE:</w:t>
       </w:r>
     </w:p>
     <w:p>
       <w:r>
         <w:drawing>
           <wp:inline xmlns:a="http://schemas.openxmlformats.org/drawingml/2006/main" xmlns:pic="http://schemas.openxmlformats.org/drawingml/2006/picture">
-            <wp:extent cx="5486400" cy="281858"/>
+            <wp:extent cx="5486400" cy="933450"/>
             <wp:docPr id="1" name="Picture 1"/>
             <wp:cNvGraphicFramePr>
               <a:graphicFrameLocks noChangeAspect="1"/>
@@ -28,7 +28,7 @@
               <a:graphicData uri="http://schemas.openxmlformats.org/drawingml/2006/picture">
                 <pic:pic>
                   <pic:nvPicPr>
-                    <pic:cNvPr id="0" name="fc1_definition.png"/>
+                    <pic:cNvPr id="0" name="fc4_definition.png"/>
                     <pic:cNvPicPr/>
                   </pic:nvPicPr>
                   <pic:blipFill>
@@ -40,7 +40,7 @@
                   <pic:spPr>
                     <a:xfrm>
                       <a:off x="0" y="0"/>
-                      <a:ext cx="5486400" cy="281858"/>
+                      <a:ext cx="5486400" cy="933450"/>
                     </a:xfrm>
                     <a:prstGeom prst="rect"/>
                   </pic:spPr>
@@ -63,7 +63,7 @@
       <w:r>
         <w:drawing>
           <wp:inline xmlns:a="http://schemas.openxmlformats.org/drawingml/2006/main" xmlns:pic="http://schemas.openxmlformats.org/drawingml/2006/picture">
-            <wp:extent cx="5486400" cy="2286000"/>
+            <wp:extent cx="5486400" cy="1755648"/>
             <wp:docPr id="2" name="Picture 2"/>
             <wp:cNvGraphicFramePr>
               <a:graphicFrameLocks noChangeAspect="1"/>
@@ -84,7 +84,7 @@
                   <pic:spPr>
                     <a:xfrm>
                       <a:off x="0" y="0"/>
-                      <a:ext cx="5486400" cy="2286000"/>
+                      <a:ext cx="5486400" cy="1755648"/>
                     </a:xfrm>
                     <a:prstGeom prst="rect"/>
                   </pic:spPr>
@@ -108,7 +108,7 @@
         <w:pStyle w:val="ListBullet"/>
       </w:pPr>
       <w:r>
-        <w:t>Total time in days calculated in dataset: 10.0</w:t>
+        <w:t>Total time in days calculated in dataset: 321.96</w:t>
       </w:r>
     </w:p>
     <w:p>
@@ -116,7 +116,7 @@
         <w:pStyle w:val="ListBullet"/>
       </w:pPr>
       <w:r>
-        <w:t>Total time in hours calculated in dataset: 239.91666666666666</w:t>
+        <w:t>Total time in hours calculated in dataset: 7727.0</w:t>
       </w:r>
     </w:p>
     <w:p>
@@ -124,7 +124,7 @@
         <w:pStyle w:val="ListBullet"/>
       </w:pPr>
       <w:r>
-        <w:t>Total time in hours for when fault flag is True: 35.916666666666664</w:t>
+        <w:t>Total time in hours for when fault flag is True: 0.0</w:t>
       </w:r>
     </w:p>
     <w:p>
@@ -132,7 +132,7 @@
         <w:pStyle w:val="ListBullet"/>
       </w:pPr>
       <w:r>
-        <w:t>Percent of time in the dataset when the fault flag is True: 13.61%</w:t>
+        <w:t>Percent of time in the dataset when the fault flag is True: 0.0%</w:t>
       </w:r>
     </w:p>
     <w:p>
@@ -140,7 +140,15 @@
         <w:pStyle w:val="ListBullet"/>
       </w:pPr>
       <w:r>
-        <w:t>Percent of time in the dataset when the fault flag is False: 86.39%</w:t>
+        <w:t>Percent of time in the dataset when the fault flag is False: 100.0%</w:t>
+      </w:r>
+    </w:p>
+    <w:p>
+      <w:pPr>
+        <w:pStyle w:val="Heading2"/>
+      </w:pPr>
+      <w:r>
+        <w:t>Calculated AHU Mode Statistics</w:t>
       </w:r>
     </w:p>
     <w:p>
@@ -148,52 +156,7 @@
         <w:pStyle w:val="ListBullet"/>
       </w:pPr>
       <w:r>
-        <w:t>Calculated motor runtime in hours based off of VFD signal &gt; zero: 38.5</w:t>
-      </w:r>
-    </w:p>
-    <w:p/>
-    <w:p>
-      <w:pPr>
-        <w:pStyle w:val="Heading2"/>
-      </w:pPr>
-      <w:r>
-        <w:t>Time-of-day Histogram Plots</w:t>
-      </w:r>
-    </w:p>
-    <w:p>
-      <w:r>
-        <w:drawing>
-          <wp:inline xmlns:a="http://schemas.openxmlformats.org/drawingml/2006/main" xmlns:pic="http://schemas.openxmlformats.org/drawingml/2006/picture">
-            <wp:extent cx="5486400" cy="2286000"/>
-            <wp:docPr id="3" name="Picture 3"/>
-            <wp:cNvGraphicFramePr>
-              <a:graphicFrameLocks noChangeAspect="1"/>
-            </wp:cNvGraphicFramePr>
-            <a:graphic>
-              <a:graphicData uri="http://schemas.openxmlformats.org/drawingml/2006/picture">
-                <pic:pic>
-                  <pic:nvPicPr>
-                    <pic:cNvPr id="0" name="image.png"/>
-                    <pic:cNvPicPr/>
-                  </pic:nvPicPr>
-                  <pic:blipFill>
-                    <a:blip r:embed="rId11"/>
-                    <a:stretch>
-                      <a:fillRect/>
-                    </a:stretch>
-                  </pic:blipFill>
-                  <pic:spPr>
-                    <a:xfrm>
-                      <a:off x="0" y="0"/>
-                      <a:ext cx="5486400" cy="2286000"/>
-                    </a:xfrm>
-                    <a:prstGeom prst="rect"/>
-                  </pic:spPr>
-                </pic:pic>
-              </a:graphicData>
-            </a:graphic>
-          </wp:inline>
-        </w:drawing>
+        <w:t>Total time in hours while AHU is in a heating mode: 0.0</w:t>
       </w:r>
     </w:p>
     <w:p>
@@ -201,23 +164,7 @@
         <w:pStyle w:val="ListBullet"/>
       </w:pPr>
       <w:r>
-        <w:t>Average duct system pressure for when in fault condition (fan VFD speed &gt; 95%): 68.91"WC</w:t>
-      </w:r>
-    </w:p>
-    <w:p>
-      <w:pPr>
-        <w:pStyle w:val="Heading1"/>
-      </w:pPr>
-      <w:r>
-        <w:t>Summary Statistics filtered for when the AHU is running</w:t>
-      </w:r>
-    </w:p>
-    <w:p>
-      <w:pPr>
-        <w:pStyle w:val="Heading3"/>
-      </w:pPr>
-      <w:r>
-        <w:t>VFD Speed</w:t>
+        <w:t>Total percent time in while AHU is in a heating mode: 0.0%</w:t>
       </w:r>
     </w:p>
     <w:p>
@@ -225,31 +172,7 @@
         <w:pStyle w:val="ListBullet"/>
       </w:pPr>
       <w:r>
-        <w:t>count    402.0</w:t>
-        <w:br/>
-        <w:t>mean       1.0</w:t>
-        <w:br/>
-        <w:t>std        0.0</w:t>
-        <w:br/>
-        <w:t>min        1.0</w:t>
-        <w:br/>
-        <w:t>25%        1.0</w:t>
-        <w:br/>
-        <w:t>50%        1.0</w:t>
-        <w:br/>
-        <w:t>75%        1.0</w:t>
-        <w:br/>
-        <w:t>max        1.0</w:t>
-        <w:br/>
-        <w:t>Name: AHU: Supply Air Fan Speed Control Signal, dtype: float64</w:t>
-      </w:r>
-    </w:p>
-    <w:p>
-      <w:pPr>
-        <w:pStyle w:val="Heading3"/>
-      </w:pPr>
-      <w:r>
-        <w:t>Duct Pressure</w:t>
+        <w:t>Total time in hours while AHU is in a economizing mode: 0.0</w:t>
       </w:r>
     </w:p>
     <w:p>
@@ -257,31 +180,7 @@
         <w:pStyle w:val="ListBullet"/>
       </w:pPr>
       <w:r>
-        <w:t>count    402.000000</w:t>
-        <w:br/>
-        <w:t>mean      69.523632</w:t>
-        <w:br/>
-        <w:t>std        3.598575</w:t>
-        <w:br/>
-        <w:t>min       61.700001</w:t>
-        <w:br/>
-        <w:t>25%       65.900002</w:t>
-        <w:br/>
-        <w:t>50%       70.300003</w:t>
-        <w:br/>
-        <w:t>75%       71.900002</w:t>
-        <w:br/>
-        <w:t>max       77.800003</w:t>
-        <w:br/>
-        <w:t>Name: AHU: Supply Air Duct Static Pressure, dtype: float64</w:t>
-      </w:r>
-    </w:p>
-    <w:p>
-      <w:pPr>
-        <w:pStyle w:val="Heading3"/>
-      </w:pPr>
-      <w:r>
-        <w:t>Duct Pressure Setpoint</w:t>
+        <w:t>Total percent time in while AHU is in a economizing mode: 0.0%</w:t>
       </w:r>
     </w:p>
     <w:p>
@@ -289,25 +188,42 @@
         <w:pStyle w:val="ListBullet"/>
       </w:pPr>
       <w:r>
-        <w:t>count    402.0</w:t>
-        <w:br/>
-        <w:t>mean      75.0</w:t>
-        <w:br/>
-        <w:t>std        0.0</w:t>
-        <w:br/>
-        <w:t>min       75.0</w:t>
-        <w:br/>
-        <w:t>25%       75.0</w:t>
-        <w:br/>
-        <w:t>50%       75.0</w:t>
-        <w:br/>
-        <w:t>75%       75.0</w:t>
-        <w:br/>
-        <w:t>max       75.0</w:t>
-        <w:br/>
-        <w:t>Name: AHU: Supply Air Duct Static Pressure Set Point, dtype: float64</w:t>
+        <w:t>Total time in hours while AHU is in a economizing plus mechanical cooling mode: 1421.0</w:t>
       </w:r>
     </w:p>
+    <w:p>
+      <w:pPr>
+        <w:pStyle w:val="ListBullet"/>
+      </w:pPr>
+      <w:r>
+        <w:t>Total percent time in while AHU is in a economizing plus mechanical cooling mode: 18.39%</w:t>
+      </w:r>
+    </w:p>
+    <w:p>
+      <w:pPr>
+        <w:pStyle w:val="ListBullet"/>
+      </w:pPr>
+      <w:r>
+        <w:t>Total time in hours while AHU is in a mechanical cooling mode: 63.0</w:t>
+      </w:r>
+    </w:p>
+    <w:p>
+      <w:pPr>
+        <w:pStyle w:val="ListBullet"/>
+      </w:pPr>
+      <w:r>
+        <w:t>Total percent time in while AHU is in a mechanical cooling mode: 0.82%</w:t>
+      </w:r>
+    </w:p>
+    <w:p>
+      <w:pPr>
+        <w:pStyle w:val="ListBullet"/>
+      </w:pPr>
+      <w:r>
+        <w:t>No faults were found in this given dataset for the equation defined by ASHRAE.</w:t>
+      </w:r>
+    </w:p>
+    <w:p/>
     <w:p>
       <w:pPr>
         <w:pStyle w:val="Heading2"/>
@@ -321,15 +237,7 @@
         <w:pStyle w:val="ListBullet"/>
       </w:pPr>
       <w:r>
-        <w:t>The percent True metric that represents the amount of time for when the fault flag is True is high indicating the fan is running at high speeds and appearing to not generate good duct static pressure</w:t>
-      </w:r>
-    </w:p>
-    <w:p>
-      <w:pPr>
-        <w:pStyle w:val="ListBullet"/>
-      </w:pPr>
-      <w:r>
-        <w:t xml:space="preserve">No duct static pressure setpoint reset detected consider implementing a reset strategy to save AHU fan energy </w:t>
+        <w:t>No control system tuning appears to be needed for the operating conditions of this AHU.</w:t>
       </w:r>
     </w:p>
     <w:p>
@@ -337,7 +245,7 @@
         <w:rPr>
           <w:rStyle w:val="Emphasis"/>
         </w:rPr>
-        <w:t>Report generated: Sun Jan  7 11:42:49 2024</w:t>
+        <w:t>Report generated: Sat Feb  3 09:56:29 2024</w:t>
       </w:r>
     </w:p>
     <w:sectPr>

</xml_diff>